<commit_message>
Fixed dbms and added dbms pprs
</commit_message>
<xml_diff>
--- a/papers/old-roadmap/semester-4/CSC-220/FatimaKhalique/DBMS-Mid-2022-Fatima.docx
+++ b/papers/old-roadmap/semester-4/CSC-220/FatimaKhalique/DBMS-Mid-2022-Fatima.docx
@@ -60,13 +60,10 @@
         <w:br/>
       </w:r>
       <w:r>
-        <w:lastRenderedPageBreak/>
-        <w:br/>
-      </w:r>
-      <w:r>
         <w:rPr>
           <w:noProof/>
         </w:rPr>
+        <w:lastRenderedPageBreak/>
         <w:drawing>
           <wp:inline distT="0" distB="0" distL="0" distR="0" wp14:anchorId="6E7BCED1" wp14:editId="267827BE">
             <wp:extent cx="5611495" cy="8229600"/>

</xml_diff>